<commit_message>
Programma van eisen V1.1
</commit_message>
<xml_diff>
--- a/Documentatie/Programma van eisen.docx
+++ b/Documentatie/Programma van eisen.docx
@@ -185,16 +185,19 @@
                   <w:t xml:space="preserve"> van Veghel</w:t>
                 </w:r>
                 <w:r>
-                  <w:t>, Melanie</w:t>
+                  <w:t xml:space="preserve">, </w:t>
+                </w:r>
+                <w:r>
+                  <w:t xml:space="preserve">Philip Klok en </w:t>
+                </w:r>
+                <w:r>
+                  <w:t>Melanie</w:t>
                 </w:r>
                 <w:r>
                   <w:t xml:space="preserve"> Hoogenboom</w:t>
                 </w:r>
                 <w:r>
-                  <w:t xml:space="preserve"> en Philip</w:t>
-                </w:r>
-                <w:r>
-                  <w:t xml:space="preserve"> Klok</w:t>
+                  <w:t xml:space="preserve"> </w:t>
                 </w:r>
               </w:sdtContent>
             </w:sdt>
@@ -1188,6 +1191,9 @@
               <w:pStyle w:val="Geenafstand"/>
               <w:cnfStyle w:val="000000100000" w:firstRow="0" w:lastRow="0" w:firstColumn="0" w:lastColumn="0" w:oddVBand="0" w:evenVBand="0" w:oddHBand="1" w:evenHBand="0" w:firstRowFirstColumn="0" w:firstRowLastColumn="0" w:lastRowFirstColumn="0" w:lastRowLastColumn="0"/>
             </w:pPr>
+            <w:r>
+              <w:t>Begin gemaakt</w:t>
+            </w:r>
           </w:p>
         </w:tc>
       </w:tr>
@@ -1205,6 +1211,12 @@
                 <w:b w:val="0"/>
               </w:rPr>
             </w:pPr>
+            <w:r>
+              <w:rPr>
+                <w:b w:val="0"/>
+              </w:rPr>
+              <w:t>17-05-2021</w:t>
+            </w:r>
           </w:p>
         </w:tc>
         <w:tc>
@@ -1217,6 +1229,9 @@
               <w:jc w:val="center"/>
               <w:cnfStyle w:val="000000000000" w:firstRow="0" w:lastRow="0" w:firstColumn="0" w:lastColumn="0" w:oddVBand="0" w:evenVBand="0" w:oddHBand="0" w:evenHBand="0" w:firstRowFirstColumn="0" w:firstRowLastColumn="0" w:lastRowFirstColumn="0" w:lastRowLastColumn="0"/>
             </w:pPr>
+            <w:r>
+              <w:t>v.1.1</w:t>
+            </w:r>
           </w:p>
         </w:tc>
         <w:tc>
@@ -1228,6 +1243,9 @@
               <w:pStyle w:val="Geenafstand"/>
               <w:cnfStyle w:val="000000000000" w:firstRow="0" w:lastRow="0" w:firstColumn="0" w:lastColumn="0" w:oddVBand="0" w:evenVBand="0" w:oddHBand="0" w:evenHBand="0" w:firstRowFirstColumn="0" w:firstRowLastColumn="0" w:lastRowFirstColumn="0" w:lastRowLastColumn="0"/>
             </w:pPr>
+            <w:r>
+              <w:t>R, P, &amp; M</w:t>
+            </w:r>
           </w:p>
         </w:tc>
         <w:tc>
@@ -1239,6 +1257,9 @@
               <w:pStyle w:val="Geenafstand"/>
               <w:cnfStyle w:val="000000000000" w:firstRow="0" w:lastRow="0" w:firstColumn="0" w:lastColumn="0" w:oddVBand="0" w:evenVBand="0" w:oddHBand="0" w:evenHBand="0" w:firstRowFirstColumn="0" w:firstRowLastColumn="0" w:lastRowFirstColumn="0" w:lastRowLastColumn="0"/>
             </w:pPr>
+            <w:r>
+              <w:t>Contactpersoon toegevoegd</w:t>
+            </w:r>
           </w:p>
         </w:tc>
       </w:tr>
@@ -1444,6 +1465,14 @@
         <w:t xml:space="preserve">Contactpersoon: </w:t>
       </w:r>
       <w:r>
+        <w:t xml:space="preserve">Peter </w:t>
+      </w:r>
+      <w:proofErr w:type="spellStart"/>
+      <w:r>
+        <w:t>Nöcker</w:t>
+      </w:r>
+      <w:proofErr w:type="spellEnd"/>
+      <w:r>
         <w:br/>
         <w:t>Bedrijf: ROC Ter AA</w:t>
       </w:r>
@@ -1873,13 +1902,7 @@
               </w:numPr>
             </w:pPr>
             <w:r>
-              <w:t>R</w:t>
-            </w:r>
-            <w:r>
-              <w:t>ecepten opzoeken</w:t>
-            </w:r>
-            <w:r>
-              <w:t xml:space="preserve"> (trefwoorden)</w:t>
+              <w:t>Recepten opzoeken (trefwoorden)</w:t>
             </w:r>
           </w:p>
           <w:p>
@@ -1891,10 +1914,7 @@
               </w:numPr>
             </w:pPr>
             <w:r>
-              <w:t>O</w:t>
-            </w:r>
-            <w:r>
-              <w:t>p ingrediënt kunnen zoeken</w:t>
+              <w:t>Op ingrediënt kunnen zoeken</w:t>
             </w:r>
             <w:r>
               <w:t xml:space="preserve"> (maak je koelkast leeg)</w:t>
@@ -1909,10 +1929,7 @@
               </w:numPr>
             </w:pPr>
             <w:r>
-              <w:t>S</w:t>
-            </w:r>
-            <w:r>
-              <w:t>orteren op gangen</w:t>
+              <w:t>Sorteren op gangen</w:t>
             </w:r>
           </w:p>
           <w:p>
@@ -1924,10 +1941,7 @@
               </w:numPr>
             </w:pPr>
             <w:r>
-              <w:t>B</w:t>
-            </w:r>
-            <w:r>
-              <w:t>ereidingstijd</w:t>
+              <w:t>Bereidingstijd</w:t>
             </w:r>
           </w:p>
           <w:p>
@@ -1939,10 +1953,7 @@
               </w:numPr>
             </w:pPr>
             <w:r>
-              <w:t>P</w:t>
-            </w:r>
-            <w:r>
-              <w:t xml:space="preserve">opulariteit  </w:t>
+              <w:t xml:space="preserve">Populariteit  </w:t>
             </w:r>
             <w:r>
               <w:t>(top 5 op hoofdpagina)</w:t>
@@ -2433,9 +2444,17 @@
     <w:p>
       <w:pPr>
         <w:pStyle w:val="SPLinfo"/>
+        <w:rPr>
+          <w:i w:val="0"/>
+          <w:iCs w:val="0"/>
+        </w:rPr>
       </w:pPr>
       <w:r>
-        <w:t>In deze paragraaf wordt beschreven wat de voor- en nadelen zijn voor de organisatie van het gerealiseerde product. Wat verandert er voor de organisatie en de bedrijfsvoering van het bedrijf zodra de gerealiseerde applicatie in gebruik wordt genomen?</w:t>
+        <w:rPr>
+          <w:i w:val="0"/>
+          <w:iCs w:val="0"/>
+        </w:rPr>
+        <w:t xml:space="preserve">Met deze applicatie wordt het makkelijker gemaakt om recepten met andere mensen te delen en nieuwe recepten te proberen. Ook is een soort van kwaliteitscontrole door middel van een ratingsysteem. </w:t>
       </w:r>
     </w:p>
     <w:p>
@@ -2453,15 +2472,17 @@
     <w:p>
       <w:pPr>
         <w:pStyle w:val="SPLinfo"/>
+        <w:rPr>
+          <w:i w:val="0"/>
+          <w:iCs w:val="0"/>
+        </w:rPr>
       </w:pPr>
       <w:r>
-        <w:t>In deze paragraaf wordt omschreven en beargumenteerd wat de beste oplossing is voor het probleem van de opdrachtgever. Voorbeelden van argumenten zijn</w:t>
-      </w:r>
-      <w:r>
-        <w:t>:</w:t>
-      </w:r>
-      <w:r>
-        <w:t xml:space="preserve"> de doelgroep en het gebruik van de applicatie, de veiligheid van het product.</w:t>
+        <w:rPr>
+          <w:i w:val="0"/>
+          <w:iCs w:val="0"/>
+        </w:rPr>
+        <w:t>De doelgroep is mensen die graag koken en nieuwe recepten willen proberen. Ons leek de beste oplossing om een online website te bouwen waar je een breed scala aan recepten kunt vinden en delen.</w:t>
       </w:r>
     </w:p>
     <w:p>
@@ -2544,6 +2565,9 @@
             <w:pPr>
               <w:pStyle w:val="Geenafstand"/>
             </w:pPr>
+            <w:r>
+              <w:t>17-05-2021</w:t>
+            </w:r>
           </w:p>
         </w:tc>
       </w:tr>
@@ -5427,6 +5451,7 @@
   </w:compat>
   <w:rsids>
     <w:rsidRoot w:val="00535E00"/>
+    <w:rsid w:val="0017649D"/>
     <w:rsid w:val="00535E00"/>
     <w:rsid w:val="00AD3911"/>
   </w:rsids>
@@ -6170,15 +6195,6 @@
 </file>
 
 <file path=customXml/item1.xml><?xml version="1.0" encoding="utf-8"?>
-<?mso-contentType ?>
-<FormTemplates xmlns="http://schemas.microsoft.com/sharepoint/v3/contenttype/forms">
-  <Display>DocumentLibraryForm</Display>
-  <Edit>DocumentLibraryForm</Edit>
-  <New>DocumentLibraryForm</New>
-</FormTemplates>
-</file>
-
-<file path=customXml/item2.xml><?xml version="1.0" encoding="utf-8"?>
 <p:properties xmlns:p="http://schemas.microsoft.com/office/2006/metadata/properties" xmlns:xsi="http://www.w3.org/2001/XMLSchema-instance" xmlns:pc="http://schemas.microsoft.com/office/infopath/2007/PartnerControls">
   <documentManagement>
     <jeb5123c558143d5ab1e1526e87a8da0 xmlns="b7e4e9fd-5e36-4299-889f-f6136aff670e">
@@ -6192,7 +6208,20 @@
 </p:properties>
 </file>
 
+<file path=customXml/item2.xml><?xml version="1.0" encoding="utf-8"?>
+<?mso-contentType ?>
+<FormTemplates xmlns="http://schemas.microsoft.com/sharepoint/v3/contenttype/forms">
+  <Display>DocumentLibraryForm</Display>
+  <Edit>DocumentLibraryForm</Edit>
+  <New>DocumentLibraryForm</New>
+</FormTemplates>
+</file>
+
 <file path=customXml/item3.xml><?xml version="1.0" encoding="utf-8"?>
+<b:Sources xmlns:b="http://schemas.openxmlformats.org/officeDocument/2006/bibliography" xmlns="http://schemas.openxmlformats.org/officeDocument/2006/bibliography" SelectedStyle="\APASixthEditionOfficeOnline.xsl" StyleName="APA" Version="6"/>
+</file>
+
+<file path=customXml/item4.xml><?xml version="1.0" encoding="utf-8"?>
 <ct:contentTypeSchema xmlns:ct="http://schemas.microsoft.com/office/2006/metadata/contentType" xmlns:ma="http://schemas.microsoft.com/office/2006/metadata/properties/metaAttributes" ct:_="" ma:_="" ma:contentTypeName="Document" ma:contentTypeID="0x0101000C5151218AB56640BDBA68249A073511" ma:contentTypeVersion="23" ma:contentTypeDescription="Een nieuw document maken." ma:contentTypeScope="" ma:versionID="a1da3f48426d5c2cead333d31125cb2a">
   <xsd:schema xmlns:xsd="http://www.w3.org/2001/XMLSchema" xmlns:xs="http://www.w3.org/2001/XMLSchema" xmlns:p="http://schemas.microsoft.com/office/2006/metadata/properties" xmlns:ns1="http://schemas.microsoft.com/sharepoint/v3" xmlns:ns2="b7e4e9fd-5e36-4299-889f-f6136aff670e" xmlns:ns3="fbafb59e-d651-4668-8e65-f7f85ceca18b" targetNamespace="http://schemas.microsoft.com/office/2006/metadata/properties" ma:root="true" ma:fieldsID="1529523bac735da72c0db022ce5932da" ns1:_="" ns2:_="" ns3:_="">
     <xsd:import namespace="http://schemas.microsoft.com/sharepoint/v3"/>
@@ -6467,19 +6496,7 @@
 </ct:contentTypeSchema>
 </file>
 
-<file path=customXml/item4.xml><?xml version="1.0" encoding="utf-8"?>
-<b:Sources xmlns:b="http://schemas.openxmlformats.org/officeDocument/2006/bibliography" xmlns="http://schemas.openxmlformats.org/officeDocument/2006/bibliography" SelectedStyle="\APASixthEditionOfficeOnline.xsl" StyleName="APA" Version="6"/>
-</file>
-
 <file path=customXml/itemProps1.xml><?xml version="1.0" encoding="utf-8"?>
-<ds:datastoreItem xmlns:ds="http://schemas.openxmlformats.org/officeDocument/2006/customXml" ds:itemID="{0A40A84B-351E-4840-98F4-E589742AB4BD}">
-  <ds:schemaRefs>
-    <ds:schemaRef ds:uri="http://schemas.microsoft.com/sharepoint/v3/contenttype/forms"/>
-  </ds:schemaRefs>
-</ds:datastoreItem>
-</file>
-
-<file path=customXml/itemProps2.xml><?xml version="1.0" encoding="utf-8"?>
 <ds:datastoreItem xmlns:ds="http://schemas.openxmlformats.org/officeDocument/2006/customXml" ds:itemID="{7F26A801-F9B6-4CC3-B424-63B0B431BCCF}">
   <ds:schemaRefs>
     <ds:schemaRef ds:uri="http://schemas.microsoft.com/office/2006/metadata/properties"/>
@@ -6491,7 +6508,23 @@
 </ds:datastoreItem>
 </file>
 
+<file path=customXml/itemProps2.xml><?xml version="1.0" encoding="utf-8"?>
+<ds:datastoreItem xmlns:ds="http://schemas.openxmlformats.org/officeDocument/2006/customXml" ds:itemID="{0A40A84B-351E-4840-98F4-E589742AB4BD}">
+  <ds:schemaRefs>
+    <ds:schemaRef ds:uri="http://schemas.microsoft.com/sharepoint/v3/contenttype/forms"/>
+  </ds:schemaRefs>
+</ds:datastoreItem>
+</file>
+
 <file path=customXml/itemProps3.xml><?xml version="1.0" encoding="utf-8"?>
+<ds:datastoreItem xmlns:ds="http://schemas.openxmlformats.org/officeDocument/2006/customXml" ds:itemID="{84AE4575-E7F0-4318-B2EF-06FA8A886BE0}">
+  <ds:schemaRefs>
+    <ds:schemaRef ds:uri="http://schemas.openxmlformats.org/officeDocument/2006/bibliography"/>
+  </ds:schemaRefs>
+</ds:datastoreItem>
+</file>
+
+<file path=customXml/itemProps4.xml><?xml version="1.0" encoding="utf-8"?>
 <ds:datastoreItem xmlns:ds="http://schemas.openxmlformats.org/officeDocument/2006/customXml" ds:itemID="{966BA2B5-2B87-469B-ADD1-FCCAC2D2772F}">
   <ds:schemaRefs>
     <ds:schemaRef ds:uri="http://schemas.microsoft.com/office/2006/metadata/contentType"/>
@@ -6509,12 +6542,4 @@
     <ds:schemaRef ds:uri="http://schemas.microsoft.com/internal/obd"/>
   </ds:schemaRefs>
 </ds:datastoreItem>
-</file>
-
-<file path=customXml/itemProps4.xml><?xml version="1.0" encoding="utf-8"?>
-<ds:datastoreItem xmlns:ds="http://schemas.openxmlformats.org/officeDocument/2006/customXml" ds:itemID="{84AE4575-E7F0-4318-B2EF-06FA8A886BE0}">
-  <ds:schemaRefs>
-    <ds:schemaRef ds:uri="http://schemas.openxmlformats.org/officeDocument/2006/bibliography"/>
-  </ds:schemaRefs>
-</ds:datastoreItem>
 </file>
</xml_diff>